<commit_message>
Added new user JustAnotherUser using DCL
</commit_message>
<xml_diff>
--- a/scripts/Innovation on ASU.docx
+++ b/scripts/Innovation on ASU.docx
@@ -496,8 +496,6 @@
         </w:rPr>
         <w:t>for the users as well as the admins, to interact with their organizations.</w:t>
       </w:r>
-      <w:bookmarkStart w:id="0" w:name="_GoBack"/>
-      <w:bookmarkEnd w:id="0"/>
     </w:p>
     <w:p>
       <w:pPr>
@@ -589,35 +587,36 @@
           <w:sz w:val="24"/>
           <w:szCs w:val="24"/>
         </w:rPr>
-        <w:t xml:space="preserve">The following is the create table statements for </w:t>
-      </w:r>
-      <w:proofErr w:type="spellStart"/>
+        <w:t xml:space="preserve">The following </w:t>
+      </w:r>
       <w:r>
         <w:rPr>
           <w:rFonts w:ascii="Consolas" w:hAnsi="Consolas" w:cs="Consolas"/>
           <w:sz w:val="24"/>
           <w:szCs w:val="24"/>
         </w:rPr>
-        <w:t>IoASU</w:t>
-      </w:r>
-      <w:proofErr w:type="spellEnd"/>
+        <w:t xml:space="preserve">are the CREATE TABLE statements for </w:t>
+      </w:r>
+      <w:proofErr w:type="spellStart"/>
       <w:r>
         <w:rPr>
           <w:rFonts w:ascii="Consolas" w:hAnsi="Consolas" w:cs="Consolas"/>
           <w:sz w:val="24"/>
           <w:szCs w:val="24"/>
         </w:rPr>
-        <w:t>.</w:t>
-      </w:r>
-      <w:r>
-        <w:rPr>
-          <w:rFonts w:ascii="Consolas" w:hAnsi="Consolas" w:cs="Consolas"/>
-          <w:color w:val="0000FF"/>
+        <w:t>IoASU</w:t>
+      </w:r>
+      <w:proofErr w:type="spellEnd"/>
+      <w:r>
+        <w:rPr>
+          <w:rFonts w:ascii="Consolas" w:hAnsi="Consolas" w:cs="Consolas"/>
           <w:sz w:val="24"/>
           <w:szCs w:val="24"/>
         </w:rPr>
-        <w:t xml:space="preserve"> </w:t>
-      </w:r>
+        <w:t>.</w:t>
+      </w:r>
+      <w:bookmarkStart w:id="0" w:name="_GoBack"/>
+      <w:bookmarkEnd w:id="0"/>
     </w:p>
     <w:p>
       <w:pPr>

</xml_diff>